<commit_message>
Finished first endpoint and learned interesting things about Kotlin. Consider refactoring with ternary conditionals for potentially cleaner code. More thought on this is required
</commit_message>
<xml_diff>
--- a/Misc/Design Choices.docx
+++ b/Misc/Design Choices.docx
@@ -252,99 +252,300 @@
       <w:pPr>
         <w:rPr>
           <w:rFonts w:ascii="Segoe UI" w:eastAsia="Times New Roman" w:hAnsi="Segoe UI" w:cs="Segoe UI"/>
-          <w:bCs/>
-          <w:color w:val="24292E"/>
-          <w:kern w:val="36"/>
-          <w:sz w:val="28"/>
-          <w:szCs w:val="28"/>
-        </w:rPr>
-      </w:pPr>
-    </w:p>
-    <w:p>
-      <w:pPr>
-        <w:rPr>
-          <w:rFonts w:ascii="Segoe UI" w:eastAsia="Times New Roman" w:hAnsi="Segoe UI" w:cs="Segoe UI"/>
-          <w:b/>
-          <w:bCs/>
-          <w:color w:val="24292E"/>
-          <w:kern w:val="36"/>
-          <w:sz w:val="28"/>
-          <w:szCs w:val="28"/>
-        </w:rPr>
-      </w:pPr>
-      <w:r>
-        <w:rPr>
-          <w:rFonts w:ascii="Segoe UI" w:eastAsia="Times New Roman" w:hAnsi="Segoe UI" w:cs="Segoe UI"/>
-          <w:b/>
-          <w:bCs/>
-          <w:color w:val="24292E"/>
-          <w:kern w:val="36"/>
-          <w:sz w:val="28"/>
-          <w:szCs w:val="28"/>
-        </w:rPr>
-        <w:t>Research:</w:t>
-      </w:r>
-    </w:p>
-    <w:p>
-      <w:pPr>
-        <w:rPr>
-          <w:rFonts w:ascii="Segoe UI" w:eastAsia="Times New Roman" w:hAnsi="Segoe UI" w:cs="Segoe UI"/>
-          <w:b/>
-          <w:bCs/>
-          <w:color w:val="24292E"/>
-          <w:kern w:val="36"/>
-          <w:sz w:val="28"/>
-          <w:szCs w:val="28"/>
-        </w:rPr>
-      </w:pPr>
-      <w:r>
-        <w:rPr>
-          <w:rFonts w:ascii="Segoe UI" w:eastAsia="Times New Roman" w:hAnsi="Segoe UI" w:cs="Segoe UI"/>
-          <w:b/>
-          <w:bCs/>
-          <w:color w:val="24292E"/>
-          <w:kern w:val="36"/>
-          <w:sz w:val="28"/>
-          <w:szCs w:val="28"/>
-        </w:rPr>
-        <w:t xml:space="preserve">1. </w:t>
-      </w:r>
-    </w:p>
-    <w:p>
-      <w:pPr>
-        <w:rPr>
-          <w:rFonts w:ascii="Segoe UI" w:eastAsia="Times New Roman" w:hAnsi="Segoe UI" w:cs="Segoe UI"/>
-          <w:bCs/>
-          <w:color w:val="24292E"/>
-          <w:kern w:val="36"/>
-          <w:sz w:val="28"/>
-          <w:szCs w:val="28"/>
-        </w:rPr>
-      </w:pPr>
-      <w:r>
-        <w:rPr>
-          <w:rFonts w:ascii="Segoe UI" w:eastAsia="Times New Roman" w:hAnsi="Segoe UI" w:cs="Segoe UI"/>
-          <w:bCs/>
-          <w:color w:val="24292E"/>
-          <w:kern w:val="36"/>
-          <w:sz w:val="28"/>
-          <w:szCs w:val="28"/>
-        </w:rPr>
-        <w:t xml:space="preserve">The link below suggests I am wrong and both can be used to create/update with the main difference being idempotent. </w:t>
-      </w:r>
-      <w:r>
-        <w:rPr>
-          <w:rFonts w:ascii="Segoe UI" w:eastAsia="Times New Roman" w:hAnsi="Segoe UI" w:cs="Segoe UI"/>
-          <w:bCs/>
-          <w:color w:val="24292E"/>
-          <w:kern w:val="36"/>
-          <w:sz w:val="28"/>
-          <w:szCs w:val="28"/>
-        </w:rPr>
-        <w:t>In that case, the cleaner approach would be to stick with one “Post /purchase” function and simply add additional functionality within its’ implementation to allow for both creation/update of customer info.</w:t>
-      </w:r>
+          <w:b/>
+          <w:bCs/>
+          <w:color w:val="24292E"/>
+          <w:kern w:val="36"/>
+          <w:sz w:val="28"/>
+          <w:szCs w:val="28"/>
+        </w:rPr>
+      </w:pPr>
+      <w:r>
+        <w:rPr>
+          <w:rFonts w:ascii="Segoe UI" w:eastAsia="Times New Roman" w:hAnsi="Segoe UI" w:cs="Segoe UI"/>
+          <w:b/>
+          <w:bCs/>
+          <w:color w:val="24292E"/>
+          <w:kern w:val="36"/>
+          <w:sz w:val="28"/>
+          <w:szCs w:val="28"/>
+        </w:rPr>
+        <w:t>2.</w:t>
+      </w:r>
+    </w:p>
+    <w:p>
+      <w:pPr>
+        <w:rPr>
+          <w:rFonts w:ascii="Segoe UI" w:eastAsia="Times New Roman" w:hAnsi="Segoe UI" w:cs="Segoe UI"/>
+          <w:bCs/>
+          <w:color w:val="24292E"/>
+          <w:kern w:val="36"/>
+          <w:sz w:val="28"/>
+          <w:szCs w:val="28"/>
+        </w:rPr>
+      </w:pPr>
+      <w:r>
+        <w:rPr>
+          <w:rFonts w:ascii="Segoe UI" w:eastAsia="Times New Roman" w:hAnsi="Segoe UI" w:cs="Segoe UI"/>
+          <w:bCs/>
+          <w:color w:val="24292E"/>
+          <w:kern w:val="36"/>
+          <w:sz w:val="28"/>
+          <w:szCs w:val="28"/>
+        </w:rPr>
+        <w:t xml:space="preserve">Null safety. Very interesting feature of Kotlin to force better coding habits. Not sure if my current workaround is considered clean. </w:t>
+      </w:r>
+    </w:p>
+    <w:p>
+      <w:pPr>
+        <w:rPr>
+          <w:rFonts w:ascii="Segoe UI" w:eastAsia="Times New Roman" w:hAnsi="Segoe UI" w:cs="Segoe UI"/>
+          <w:b/>
+          <w:bCs/>
+          <w:color w:val="24292E"/>
+          <w:kern w:val="36"/>
+          <w:sz w:val="28"/>
+          <w:szCs w:val="28"/>
+        </w:rPr>
+      </w:pPr>
+      <w:r>
+        <w:rPr>
+          <w:rFonts w:ascii="Segoe UI" w:eastAsia="Times New Roman" w:hAnsi="Segoe UI" w:cs="Segoe UI"/>
+          <w:b/>
+          <w:bCs/>
+          <w:color w:val="24292E"/>
+          <w:kern w:val="36"/>
+          <w:sz w:val="28"/>
+          <w:szCs w:val="28"/>
+        </w:rPr>
+        <w:t xml:space="preserve">3. </w:t>
+      </w:r>
+    </w:p>
+    <w:p>
+      <w:pPr>
+        <w:rPr>
+          <w:rFonts w:ascii="Segoe UI" w:eastAsia="Times New Roman" w:hAnsi="Segoe UI" w:cs="Segoe UI"/>
+          <w:bCs/>
+          <w:color w:val="24292E"/>
+          <w:kern w:val="36"/>
+          <w:sz w:val="28"/>
+          <w:szCs w:val="28"/>
+        </w:rPr>
+      </w:pPr>
+      <w:r>
+        <w:rPr>
+          <w:rFonts w:ascii="Segoe UI" w:eastAsia="Times New Roman" w:hAnsi="Segoe UI" w:cs="Segoe UI"/>
+          <w:bCs/>
+          <w:color w:val="24292E"/>
+          <w:kern w:val="36"/>
+          <w:sz w:val="28"/>
+          <w:szCs w:val="28"/>
+        </w:rPr>
+        <w:t xml:space="preserve">Program ignores cents. </w:t>
+      </w:r>
+    </w:p>
+    <w:p>
+      <w:pPr>
+        <w:rPr>
+          <w:rFonts w:ascii="Segoe UI" w:eastAsia="Times New Roman" w:hAnsi="Segoe UI" w:cs="Segoe UI"/>
+          <w:bCs/>
+          <w:color w:val="24292E"/>
+          <w:kern w:val="36"/>
+          <w:sz w:val="28"/>
+          <w:szCs w:val="28"/>
+        </w:rPr>
+      </w:pPr>
+      <w:r>
+        <w:rPr>
+          <w:rFonts w:ascii="Segoe UI" w:eastAsia="Times New Roman" w:hAnsi="Segoe UI" w:cs="Segoe UI"/>
+          <w:bCs/>
+          <w:color w:val="24292E"/>
+          <w:kern w:val="36"/>
+          <w:sz w:val="28"/>
+          <w:szCs w:val="28"/>
+        </w:rPr>
+        <w:t xml:space="preserve">Ex: Customer purchasing of $200.50 then another $200.50 will yield reward total points of 400 not 401. </w:t>
+      </w:r>
+    </w:p>
+    <w:p>
+      <w:pPr>
+        <w:rPr>
+          <w:rFonts w:ascii="Segoe UI" w:eastAsia="Times New Roman" w:hAnsi="Segoe UI" w:cs="Segoe UI"/>
+          <w:bCs/>
+          <w:color w:val="24292E"/>
+          <w:kern w:val="36"/>
+          <w:sz w:val="28"/>
+          <w:szCs w:val="28"/>
+        </w:rPr>
+      </w:pPr>
+      <w:r>
+        <w:rPr>
+          <w:rFonts w:ascii="Segoe UI" w:eastAsia="Times New Roman" w:hAnsi="Segoe UI" w:cs="Segoe UI"/>
+          <w:bCs/>
+          <w:color w:val="24292E"/>
+          <w:kern w:val="36"/>
+          <w:sz w:val="28"/>
+          <w:szCs w:val="28"/>
+        </w:rPr>
+        <w:t>Personally I think including the cents would be a good idea but t</w:t>
+      </w:r>
+      <w:r>
+        <w:rPr>
+          <w:rFonts w:ascii="Segoe UI" w:eastAsia="Times New Roman" w:hAnsi="Segoe UI" w:cs="Segoe UI"/>
+          <w:bCs/>
+          <w:color w:val="24292E"/>
+          <w:kern w:val="36"/>
+          <w:sz w:val="28"/>
+          <w:szCs w:val="28"/>
+        </w:rPr>
+        <w:t xml:space="preserve">here may be retail reasons for doing </w:t>
+      </w:r>
+      <w:r>
+        <w:rPr>
+          <w:rFonts w:ascii="Segoe UI" w:eastAsia="Times New Roman" w:hAnsi="Segoe UI" w:cs="Segoe UI"/>
+          <w:bCs/>
+          <w:color w:val="24292E"/>
+          <w:kern w:val="36"/>
+          <w:sz w:val="28"/>
+          <w:szCs w:val="28"/>
+        </w:rPr>
+        <w:t xml:space="preserve">so that I am just not aware of. I’ll accept the previous programmer’s decision to round down the values and leave it that way.  </w:t>
+      </w:r>
+    </w:p>
+    <w:p>
+      <w:pPr>
+        <w:rPr>
+          <w:rFonts w:ascii="Segoe UI" w:eastAsia="Times New Roman" w:hAnsi="Segoe UI" w:cs="Segoe UI"/>
+          <w:bCs/>
+          <w:color w:val="24292E"/>
+          <w:kern w:val="36"/>
+          <w:sz w:val="28"/>
+          <w:szCs w:val="28"/>
+        </w:rPr>
+      </w:pPr>
+    </w:p>
+    <w:p>
+      <w:pPr>
+        <w:rPr>
+          <w:rFonts w:ascii="Segoe UI" w:eastAsia="Times New Roman" w:hAnsi="Segoe UI" w:cs="Segoe UI"/>
+          <w:bCs/>
+          <w:color w:val="24292E"/>
+          <w:kern w:val="36"/>
+          <w:sz w:val="28"/>
+          <w:szCs w:val="28"/>
+        </w:rPr>
+      </w:pPr>
+    </w:p>
+    <w:p>
+      <w:pPr>
+        <w:rPr>
+          <w:rFonts w:ascii="Segoe UI" w:eastAsia="Times New Roman" w:hAnsi="Segoe UI" w:cs="Segoe UI"/>
+          <w:bCs/>
+          <w:color w:val="24292E"/>
+          <w:kern w:val="36"/>
+          <w:sz w:val="28"/>
+          <w:szCs w:val="28"/>
+        </w:rPr>
+      </w:pPr>
+    </w:p>
+    <w:p>
+      <w:pPr>
+        <w:rPr>
+          <w:rFonts w:ascii="Segoe UI" w:eastAsia="Times New Roman" w:hAnsi="Segoe UI" w:cs="Segoe UI"/>
+          <w:bCs/>
+          <w:color w:val="24292E"/>
+          <w:kern w:val="36"/>
+          <w:sz w:val="28"/>
+          <w:szCs w:val="28"/>
+        </w:rPr>
+      </w:pPr>
       <w:bookmarkStart w:id="0" w:name="_GoBack"/>
       <w:bookmarkEnd w:id="0"/>
+    </w:p>
+    <w:p>
+      <w:pPr>
+        <w:rPr>
+          <w:rFonts w:ascii="Segoe UI" w:eastAsia="Times New Roman" w:hAnsi="Segoe UI" w:cs="Segoe UI"/>
+          <w:b/>
+          <w:bCs/>
+          <w:color w:val="24292E"/>
+          <w:kern w:val="36"/>
+          <w:sz w:val="28"/>
+          <w:szCs w:val="28"/>
+        </w:rPr>
+      </w:pPr>
+      <w:r>
+        <w:rPr>
+          <w:rFonts w:ascii="Segoe UI" w:eastAsia="Times New Roman" w:hAnsi="Segoe UI" w:cs="Segoe UI"/>
+          <w:b/>
+          <w:bCs/>
+          <w:color w:val="24292E"/>
+          <w:kern w:val="36"/>
+          <w:sz w:val="28"/>
+          <w:szCs w:val="28"/>
+        </w:rPr>
+        <w:lastRenderedPageBreak/>
+        <w:t>Research:</w:t>
+      </w:r>
+    </w:p>
+    <w:p>
+      <w:pPr>
+        <w:rPr>
+          <w:rFonts w:ascii="Segoe UI" w:eastAsia="Times New Roman" w:hAnsi="Segoe UI" w:cs="Segoe UI"/>
+          <w:b/>
+          <w:bCs/>
+          <w:color w:val="24292E"/>
+          <w:kern w:val="36"/>
+          <w:sz w:val="28"/>
+          <w:szCs w:val="28"/>
+        </w:rPr>
+      </w:pPr>
+      <w:r>
+        <w:rPr>
+          <w:rFonts w:ascii="Segoe UI" w:eastAsia="Times New Roman" w:hAnsi="Segoe UI" w:cs="Segoe UI"/>
+          <w:b/>
+          <w:bCs/>
+          <w:color w:val="24292E"/>
+          <w:kern w:val="36"/>
+          <w:sz w:val="28"/>
+          <w:szCs w:val="28"/>
+        </w:rPr>
+        <w:t xml:space="preserve">1. </w:t>
+      </w:r>
+    </w:p>
+    <w:p>
+      <w:pPr>
+        <w:rPr>
+          <w:rFonts w:ascii="Segoe UI" w:eastAsia="Times New Roman" w:hAnsi="Segoe UI" w:cs="Segoe UI"/>
+          <w:bCs/>
+          <w:color w:val="24292E"/>
+          <w:kern w:val="36"/>
+          <w:sz w:val="28"/>
+          <w:szCs w:val="28"/>
+        </w:rPr>
+      </w:pPr>
+      <w:r>
+        <w:rPr>
+          <w:rFonts w:ascii="Segoe UI" w:eastAsia="Times New Roman" w:hAnsi="Segoe UI" w:cs="Segoe UI"/>
+          <w:bCs/>
+          <w:color w:val="24292E"/>
+          <w:kern w:val="36"/>
+          <w:sz w:val="28"/>
+          <w:szCs w:val="28"/>
+        </w:rPr>
+        <w:t xml:space="preserve">The link below suggests I am wrong and both can be used to create/update with the main difference being idempotent. </w:t>
+      </w:r>
+      <w:r>
+        <w:rPr>
+          <w:rFonts w:ascii="Segoe UI" w:eastAsia="Times New Roman" w:hAnsi="Segoe UI" w:cs="Segoe UI"/>
+          <w:bCs/>
+          <w:color w:val="24292E"/>
+          <w:kern w:val="36"/>
+          <w:sz w:val="28"/>
+          <w:szCs w:val="28"/>
+        </w:rPr>
+        <w:t>In that case, the cleaner approach would be to stick with one “Post /purchase” function and simply add additional functionality within its’ implementation to allow for both creation/update of customer info.</w:t>
+      </w:r>
     </w:p>
     <w:p>
       <w:pPr>

</xml_diff>

<commit_message>
Completed Endpoint 2. Discovered and handled additional edge cases for Endpoint 1. Slight refactoring. Added to Customer data class to aid in Endpoint 2 implementation.
</commit_message>
<xml_diff>
--- a/Misc/Design Choices.docx
+++ b/Misc/Design Choices.docx
@@ -81,18 +81,42 @@
           <w:sz w:val="24"/>
           <w:szCs w:val="24"/>
         </w:rPr>
-        <w:t xml:space="preserve"> preconceived notions </w:t>
-      </w:r>
-      <w:r>
-        <w:rPr>
-          <w:rFonts w:ascii="Segoe UI" w:eastAsia="Times New Roman" w:hAnsi="Segoe UI" w:cs="Segoe UI"/>
-          <w:bCs/>
-          <w:color w:val="24292E"/>
-          <w:kern w:val="36"/>
-          <w:sz w:val="24"/>
-          <w:szCs w:val="24"/>
-        </w:rPr>
-        <w:t xml:space="preserve"> may not be correct. Do some digging</w:t>
+        <w:t xml:space="preserve"> preconceived </w:t>
+      </w:r>
+      <w:proofErr w:type="gramStart"/>
+      <w:r>
+        <w:rPr>
+          <w:rFonts w:ascii="Segoe UI" w:eastAsia="Times New Roman" w:hAnsi="Segoe UI" w:cs="Segoe UI"/>
+          <w:bCs/>
+          <w:color w:val="24292E"/>
+          <w:kern w:val="36"/>
+          <w:sz w:val="24"/>
+          <w:szCs w:val="24"/>
+        </w:rPr>
+        <w:t xml:space="preserve">notions </w:t>
+      </w:r>
+      <w:r>
+        <w:rPr>
+          <w:rFonts w:ascii="Segoe UI" w:eastAsia="Times New Roman" w:hAnsi="Segoe UI" w:cs="Segoe UI"/>
+          <w:bCs/>
+          <w:color w:val="24292E"/>
+          <w:kern w:val="36"/>
+          <w:sz w:val="24"/>
+          <w:szCs w:val="24"/>
+        </w:rPr>
+        <w:t xml:space="preserve"> may</w:t>
+      </w:r>
+      <w:proofErr w:type="gramEnd"/>
+      <w:r>
+        <w:rPr>
+          <w:rFonts w:ascii="Segoe UI" w:eastAsia="Times New Roman" w:hAnsi="Segoe UI" w:cs="Segoe UI"/>
+          <w:bCs/>
+          <w:color w:val="24292E"/>
+          <w:kern w:val="36"/>
+          <w:sz w:val="24"/>
+          <w:szCs w:val="24"/>
+        </w:rPr>
+        <w:t xml:space="preserve"> not be correct. Do some digging</w:t>
       </w:r>
       <w:r>
         <w:rPr>
@@ -293,7 +317,31 @@
           <w:sz w:val="28"/>
           <w:szCs w:val="28"/>
         </w:rPr>
-        <w:t xml:space="preserve">Null safety. Very interesting feature of Kotlin to force better coding habits. Not sure if my current workaround is considered clean. </w:t>
+        <w:t xml:space="preserve">Null safety. Very interesting feature of </w:t>
+      </w:r>
+      <w:proofErr w:type="spellStart"/>
+      <w:r>
+        <w:rPr>
+          <w:rFonts w:ascii="Segoe UI" w:eastAsia="Times New Roman" w:hAnsi="Segoe UI" w:cs="Segoe UI"/>
+          <w:bCs/>
+          <w:color w:val="24292E"/>
+          <w:kern w:val="36"/>
+          <w:sz w:val="28"/>
+          <w:szCs w:val="28"/>
+        </w:rPr>
+        <w:t>Kotlin</w:t>
+      </w:r>
+      <w:proofErr w:type="spellEnd"/>
+      <w:r>
+        <w:rPr>
+          <w:rFonts w:ascii="Segoe UI" w:eastAsia="Times New Roman" w:hAnsi="Segoe UI" w:cs="Segoe UI"/>
+          <w:bCs/>
+          <w:color w:val="24292E"/>
+          <w:kern w:val="36"/>
+          <w:sz w:val="28"/>
+          <w:szCs w:val="28"/>
+        </w:rPr>
+        <w:t xml:space="preserve"> to force better coding habits. Not sure if my current workaround is considered clean. </w:t>
       </w:r>
     </w:p>
     <w:p>
@@ -387,188 +435,217 @@
           <w:sz w:val="28"/>
           <w:szCs w:val="28"/>
         </w:rPr>
-        <w:t>Personally I think including the cents would be a good idea but t</w:t>
-      </w:r>
-      <w:r>
-        <w:rPr>
-          <w:rFonts w:ascii="Segoe UI" w:eastAsia="Times New Roman" w:hAnsi="Segoe UI" w:cs="Segoe UI"/>
-          <w:bCs/>
-          <w:color w:val="24292E"/>
-          <w:kern w:val="36"/>
-          <w:sz w:val="28"/>
-          <w:szCs w:val="28"/>
-        </w:rPr>
-        <w:t xml:space="preserve">here may be retail reasons for doing </w:t>
-      </w:r>
-      <w:r>
-        <w:rPr>
-          <w:rFonts w:ascii="Segoe UI" w:eastAsia="Times New Roman" w:hAnsi="Segoe UI" w:cs="Segoe UI"/>
-          <w:bCs/>
-          <w:color w:val="24292E"/>
-          <w:kern w:val="36"/>
-          <w:sz w:val="28"/>
-          <w:szCs w:val="28"/>
-        </w:rPr>
-        <w:t xml:space="preserve">so that I am just not aware of. I’ll accept the previous programmer’s decision to round down the values and leave it that way.  </w:t>
-      </w:r>
-    </w:p>
-    <w:p>
-      <w:pPr>
-        <w:rPr>
-          <w:rFonts w:ascii="Segoe UI" w:eastAsia="Times New Roman" w:hAnsi="Segoe UI" w:cs="Segoe UI"/>
-          <w:bCs/>
-          <w:color w:val="24292E"/>
-          <w:kern w:val="36"/>
-          <w:sz w:val="28"/>
-          <w:szCs w:val="28"/>
-        </w:rPr>
-      </w:pPr>
-    </w:p>
-    <w:p>
-      <w:pPr>
-        <w:rPr>
-          <w:rFonts w:ascii="Segoe UI" w:eastAsia="Times New Roman" w:hAnsi="Segoe UI" w:cs="Segoe UI"/>
-          <w:bCs/>
-          <w:color w:val="24292E"/>
-          <w:kern w:val="36"/>
-          <w:sz w:val="28"/>
-          <w:szCs w:val="28"/>
-        </w:rPr>
-      </w:pPr>
-    </w:p>
-    <w:p>
-      <w:pPr>
-        <w:rPr>
-          <w:rFonts w:ascii="Segoe UI" w:eastAsia="Times New Roman" w:hAnsi="Segoe UI" w:cs="Segoe UI"/>
-          <w:bCs/>
-          <w:color w:val="24292E"/>
-          <w:kern w:val="36"/>
-          <w:sz w:val="28"/>
-          <w:szCs w:val="28"/>
-        </w:rPr>
-      </w:pPr>
-    </w:p>
-    <w:p>
-      <w:pPr>
-        <w:rPr>
-          <w:rFonts w:ascii="Segoe UI" w:eastAsia="Times New Roman" w:hAnsi="Segoe UI" w:cs="Segoe UI"/>
-          <w:bCs/>
-          <w:color w:val="24292E"/>
-          <w:kern w:val="36"/>
-          <w:sz w:val="28"/>
-          <w:szCs w:val="28"/>
-        </w:rPr>
-      </w:pPr>
+        <w:t xml:space="preserve">Personally I think including the cents would be a good idea but there may be retail reasons for doing so that I am just not aware of. I’ll accept the previous programmer’s decision to round down the values and leave it that way.  </w:t>
+      </w:r>
+    </w:p>
+    <w:p>
+      <w:pPr>
+        <w:rPr>
+          <w:rFonts w:ascii="Segoe UI" w:eastAsia="Times New Roman" w:hAnsi="Segoe UI" w:cs="Segoe UI"/>
+          <w:bCs/>
+          <w:color w:val="24292E"/>
+          <w:kern w:val="36"/>
+          <w:sz w:val="28"/>
+          <w:szCs w:val="28"/>
+        </w:rPr>
+      </w:pPr>
+    </w:p>
+    <w:p>
+      <w:pPr>
+        <w:rPr>
+          <w:rFonts w:ascii="Segoe UI" w:eastAsia="Times New Roman" w:hAnsi="Segoe UI" w:cs="Segoe UI"/>
+          <w:b/>
+          <w:bCs/>
+          <w:color w:val="24292E"/>
+          <w:kern w:val="36"/>
+          <w:sz w:val="28"/>
+          <w:szCs w:val="28"/>
+        </w:rPr>
+      </w:pPr>
+    </w:p>
+    <w:p>
+      <w:pPr>
+        <w:rPr>
+          <w:rFonts w:ascii="Segoe UI" w:eastAsia="Times New Roman" w:hAnsi="Segoe UI" w:cs="Segoe UI"/>
+          <w:b/>
+          <w:bCs/>
+          <w:color w:val="24292E"/>
+          <w:kern w:val="36"/>
+          <w:sz w:val="28"/>
+          <w:szCs w:val="28"/>
+        </w:rPr>
+      </w:pPr>
+    </w:p>
+    <w:p>
+      <w:pPr>
+        <w:rPr>
+          <w:rFonts w:ascii="Segoe UI" w:eastAsia="Times New Roman" w:hAnsi="Segoe UI" w:cs="Segoe UI"/>
+          <w:b/>
+          <w:bCs/>
+          <w:color w:val="24292E"/>
+          <w:kern w:val="36"/>
+          <w:sz w:val="28"/>
+          <w:szCs w:val="28"/>
+        </w:rPr>
+      </w:pPr>
+    </w:p>
+    <w:p>
+      <w:pPr>
+        <w:rPr>
+          <w:rFonts w:ascii="Segoe UI" w:eastAsia="Times New Roman" w:hAnsi="Segoe UI" w:cs="Segoe UI"/>
+          <w:bCs/>
+          <w:color w:val="24292E"/>
+          <w:kern w:val="36"/>
+          <w:sz w:val="28"/>
+          <w:szCs w:val="28"/>
+        </w:rPr>
+      </w:pPr>
+    </w:p>
+    <w:p>
+      <w:pPr>
+        <w:rPr>
+          <w:rFonts w:ascii="Segoe UI" w:eastAsia="Times New Roman" w:hAnsi="Segoe UI" w:cs="Segoe UI"/>
+          <w:bCs/>
+          <w:color w:val="24292E"/>
+          <w:kern w:val="36"/>
+          <w:sz w:val="28"/>
+          <w:szCs w:val="28"/>
+        </w:rPr>
+      </w:pPr>
+    </w:p>
+    <w:p>
+      <w:pPr>
+        <w:rPr>
+          <w:rFonts w:ascii="Segoe UI" w:eastAsia="Times New Roman" w:hAnsi="Segoe UI" w:cs="Segoe UI"/>
+          <w:b/>
+          <w:bCs/>
+          <w:color w:val="24292E"/>
+          <w:kern w:val="36"/>
+          <w:sz w:val="28"/>
+          <w:szCs w:val="28"/>
+        </w:rPr>
+      </w:pPr>
+      <w:r>
+        <w:rPr>
+          <w:rFonts w:ascii="Segoe UI" w:eastAsia="Times New Roman" w:hAnsi="Segoe UI" w:cs="Segoe UI"/>
+          <w:b/>
+          <w:bCs/>
+          <w:color w:val="24292E"/>
+          <w:kern w:val="36"/>
+          <w:sz w:val="28"/>
+          <w:szCs w:val="28"/>
+        </w:rPr>
+        <w:t>Research:</w:t>
+      </w:r>
+    </w:p>
+    <w:p>
+      <w:pPr>
+        <w:rPr>
+          <w:rFonts w:ascii="Segoe UI" w:eastAsia="Times New Roman" w:hAnsi="Segoe UI" w:cs="Segoe UI"/>
+          <w:b/>
+          <w:bCs/>
+          <w:color w:val="24292E"/>
+          <w:kern w:val="36"/>
+          <w:sz w:val="28"/>
+          <w:szCs w:val="28"/>
+        </w:rPr>
+      </w:pPr>
+      <w:r>
+        <w:rPr>
+          <w:rFonts w:ascii="Segoe UI" w:eastAsia="Times New Roman" w:hAnsi="Segoe UI" w:cs="Segoe UI"/>
+          <w:b/>
+          <w:bCs/>
+          <w:color w:val="24292E"/>
+          <w:kern w:val="36"/>
+          <w:sz w:val="28"/>
+          <w:szCs w:val="28"/>
+        </w:rPr>
+        <w:t xml:space="preserve">1. </w:t>
+      </w:r>
+    </w:p>
+    <w:p>
+      <w:pPr>
+        <w:rPr>
+          <w:rFonts w:ascii="Segoe UI" w:eastAsia="Times New Roman" w:hAnsi="Segoe UI" w:cs="Segoe UI"/>
+          <w:bCs/>
+          <w:color w:val="24292E"/>
+          <w:kern w:val="36"/>
+          <w:sz w:val="28"/>
+          <w:szCs w:val="28"/>
+        </w:rPr>
+      </w:pPr>
+      <w:r>
+        <w:rPr>
+          <w:rFonts w:ascii="Segoe UI" w:eastAsia="Times New Roman" w:hAnsi="Segoe UI" w:cs="Segoe UI"/>
+          <w:bCs/>
+          <w:color w:val="24292E"/>
+          <w:kern w:val="36"/>
+          <w:sz w:val="28"/>
+          <w:szCs w:val="28"/>
+        </w:rPr>
+        <w:t xml:space="preserve">The link below suggests I am wrong and both can be used to create/update with the main difference being idempotent. </w:t>
+      </w:r>
+      <w:r>
+        <w:rPr>
+          <w:rFonts w:ascii="Segoe UI" w:eastAsia="Times New Roman" w:hAnsi="Segoe UI" w:cs="Segoe UI"/>
+          <w:bCs/>
+          <w:color w:val="24292E"/>
+          <w:kern w:val="36"/>
+          <w:sz w:val="28"/>
+          <w:szCs w:val="28"/>
+        </w:rPr>
+        <w:t>In that case, the cleaner approach would be to stick with one “Post /purchase” function and simply add additional functionality within its’ implementation to allow for both creation/update of customer info.</w:t>
+      </w:r>
+    </w:p>
+    <w:p>
+      <w:pPr>
+        <w:rPr>
+          <w:rFonts w:ascii="Segoe UI" w:eastAsia="Times New Roman" w:hAnsi="Segoe UI" w:cs="Segoe UI"/>
+          <w:bCs/>
+          <w:color w:val="24292E"/>
+          <w:kern w:val="36"/>
+          <w:sz w:val="28"/>
+          <w:szCs w:val="28"/>
+        </w:rPr>
+      </w:pPr>
+      <w:hyperlink r:id="rId4" w:history="1">
+        <w:r>
+          <w:rPr>
+            <w:rStyle w:val="Hyperlink"/>
+            <w:rFonts w:ascii="Segoe UI" w:eastAsia="Times New Roman" w:hAnsi="Segoe UI" w:cs="Segoe UI"/>
+            <w:bCs/>
+            <w:kern w:val="36"/>
+            <w:sz w:val="28"/>
+            <w:szCs w:val="28"/>
+          </w:rPr>
+          <w:t>https://spring.io/understanding/REST</w:t>
+        </w:r>
+      </w:hyperlink>
+    </w:p>
+    <w:p>
+      <w:pPr>
+        <w:rPr>
+          <w:rFonts w:ascii="Segoe UI" w:eastAsia="Times New Roman" w:hAnsi="Segoe UI" w:cs="Segoe UI"/>
+          <w:bCs/>
+          <w:color w:val="24292E"/>
+          <w:kern w:val="36"/>
+          <w:sz w:val="28"/>
+          <w:szCs w:val="28"/>
+        </w:rPr>
+      </w:pPr>
+      <w:r>
+        <w:rPr>
+          <w:rFonts w:ascii="Segoe UI" w:eastAsia="Times New Roman" w:hAnsi="Segoe UI" w:cs="Segoe UI"/>
+          <w:bCs/>
+          <w:color w:val="24292E"/>
+          <w:kern w:val="36"/>
+          <w:sz w:val="28"/>
+          <w:szCs w:val="28"/>
+        </w:rPr>
+        <w:t xml:space="preserve"> </w:t>
+      </w:r>
       <w:bookmarkStart w:id="0" w:name="_GoBack"/>
       <w:bookmarkEnd w:id="0"/>
-    </w:p>
-    <w:p>
-      <w:pPr>
-        <w:rPr>
-          <w:rFonts w:ascii="Segoe UI" w:eastAsia="Times New Roman" w:hAnsi="Segoe UI" w:cs="Segoe UI"/>
-          <w:b/>
-          <w:bCs/>
-          <w:color w:val="24292E"/>
-          <w:kern w:val="36"/>
-          <w:sz w:val="28"/>
-          <w:szCs w:val="28"/>
-        </w:rPr>
-      </w:pPr>
-      <w:r>
-        <w:rPr>
-          <w:rFonts w:ascii="Segoe UI" w:eastAsia="Times New Roman" w:hAnsi="Segoe UI" w:cs="Segoe UI"/>
-          <w:b/>
-          <w:bCs/>
-          <w:color w:val="24292E"/>
-          <w:kern w:val="36"/>
-          <w:sz w:val="28"/>
-          <w:szCs w:val="28"/>
-        </w:rPr>
-        <w:lastRenderedPageBreak/>
-        <w:t>Research:</w:t>
-      </w:r>
-    </w:p>
-    <w:p>
-      <w:pPr>
-        <w:rPr>
-          <w:rFonts w:ascii="Segoe UI" w:eastAsia="Times New Roman" w:hAnsi="Segoe UI" w:cs="Segoe UI"/>
-          <w:b/>
-          <w:bCs/>
-          <w:color w:val="24292E"/>
-          <w:kern w:val="36"/>
-          <w:sz w:val="28"/>
-          <w:szCs w:val="28"/>
-        </w:rPr>
-      </w:pPr>
-      <w:r>
-        <w:rPr>
-          <w:rFonts w:ascii="Segoe UI" w:eastAsia="Times New Roman" w:hAnsi="Segoe UI" w:cs="Segoe UI"/>
-          <w:b/>
-          <w:bCs/>
-          <w:color w:val="24292E"/>
-          <w:kern w:val="36"/>
-          <w:sz w:val="28"/>
-          <w:szCs w:val="28"/>
-        </w:rPr>
-        <w:t xml:space="preserve">1. </w:t>
-      </w:r>
-    </w:p>
-    <w:p>
-      <w:pPr>
-        <w:rPr>
-          <w:rFonts w:ascii="Segoe UI" w:eastAsia="Times New Roman" w:hAnsi="Segoe UI" w:cs="Segoe UI"/>
-          <w:bCs/>
-          <w:color w:val="24292E"/>
-          <w:kern w:val="36"/>
-          <w:sz w:val="28"/>
-          <w:szCs w:val="28"/>
-        </w:rPr>
-      </w:pPr>
-      <w:r>
-        <w:rPr>
-          <w:rFonts w:ascii="Segoe UI" w:eastAsia="Times New Roman" w:hAnsi="Segoe UI" w:cs="Segoe UI"/>
-          <w:bCs/>
-          <w:color w:val="24292E"/>
-          <w:kern w:val="36"/>
-          <w:sz w:val="28"/>
-          <w:szCs w:val="28"/>
-        </w:rPr>
-        <w:t xml:space="preserve">The link below suggests I am wrong and both can be used to create/update with the main difference being idempotent. </w:t>
-      </w:r>
-      <w:r>
-        <w:rPr>
-          <w:rFonts w:ascii="Segoe UI" w:eastAsia="Times New Roman" w:hAnsi="Segoe UI" w:cs="Segoe UI"/>
-          <w:bCs/>
-          <w:color w:val="24292E"/>
-          <w:kern w:val="36"/>
-          <w:sz w:val="28"/>
-          <w:szCs w:val="28"/>
-        </w:rPr>
-        <w:t>In that case, the cleaner approach would be to stick with one “Post /purchase” function and simply add additional functionality within its’ implementation to allow for both creation/update of customer info.</w:t>
-      </w:r>
-    </w:p>
-    <w:p>
-      <w:pPr>
-        <w:rPr>
-          <w:rFonts w:ascii="Segoe UI" w:eastAsia="Times New Roman" w:hAnsi="Segoe UI" w:cs="Segoe UI"/>
-          <w:bCs/>
-          <w:color w:val="24292E"/>
-          <w:kern w:val="36"/>
-          <w:sz w:val="28"/>
-          <w:szCs w:val="28"/>
-        </w:rPr>
-      </w:pPr>
-      <w:r>
-        <w:rPr>
-          <w:rFonts w:ascii="Segoe UI" w:eastAsia="Times New Roman" w:hAnsi="Segoe UI" w:cs="Segoe UI"/>
-          <w:bCs/>
-          <w:color w:val="24292E"/>
-          <w:kern w:val="36"/>
-          <w:sz w:val="28"/>
-          <w:szCs w:val="28"/>
-        </w:rPr>
-        <w:t>https://spring.io/understanding/REST</w:t>
-      </w:r>
     </w:p>
     <w:sectPr>
       <w:pgSz w:w="12240" w:h="15840"/>
@@ -1047,6 +1124,17 @@
       <w:contextualSpacing/>
     </w:pPr>
   </w:style>
+  <w:style w:type="character" w:styleId="Hyperlink">
+    <w:name w:val="Hyperlink"/>
+    <w:basedOn w:val="DefaultParagraphFont"/>
+    <w:uiPriority w:val="99"/>
+    <w:unhideWhenUsed/>
+    <w:rsid w:val="000A49F3"/>
+    <w:rPr>
+      <w:color w:val="0563C1" w:themeColor="hyperlink"/>
+      <w:u w:val="single"/>
+    </w:rPr>
+  </w:style>
 </w:styles>
 </file>
 

</xml_diff>

<commit_message>
Completed endpoint 3. Fixed some bugs discovered from testing. All functionalities required for the assignment is now complete
</commit_message>
<xml_diff>
--- a/Misc/Design Choices.docx
+++ b/Misc/Design Choices.docx
@@ -59,7 +59,55 @@
           <w:sz w:val="24"/>
           <w:szCs w:val="24"/>
         </w:rPr>
-        <w:t xml:space="preserve">You have limited understanding of http methods. </w:t>
+        <w:t>You have limited understanding of http methods</w:t>
+      </w:r>
+      <w:r>
+        <w:rPr>
+          <w:rFonts w:ascii="Segoe UI" w:eastAsia="Times New Roman" w:hAnsi="Segoe UI" w:cs="Segoe UI"/>
+          <w:bCs/>
+          <w:color w:val="24292E"/>
+          <w:kern w:val="36"/>
+          <w:sz w:val="24"/>
+          <w:szCs w:val="24"/>
+        </w:rPr>
+        <w:t xml:space="preserve"> and </w:t>
+      </w:r>
+      <w:proofErr w:type="spellStart"/>
+      <w:r>
+        <w:rPr>
+          <w:rFonts w:ascii="Segoe UI" w:eastAsia="Times New Roman" w:hAnsi="Segoe UI" w:cs="Segoe UI"/>
+          <w:bCs/>
+          <w:color w:val="24292E"/>
+          <w:kern w:val="36"/>
+          <w:sz w:val="24"/>
+          <w:szCs w:val="24"/>
+        </w:rPr>
+        <w:t>K</w:t>
+      </w:r>
+      <w:bookmarkStart w:id="0" w:name="_GoBack"/>
+      <w:bookmarkEnd w:id="0"/>
+      <w:r>
+        <w:rPr>
+          <w:rFonts w:ascii="Segoe UI" w:eastAsia="Times New Roman" w:hAnsi="Segoe UI" w:cs="Segoe UI"/>
+          <w:bCs/>
+          <w:color w:val="24292E"/>
+          <w:kern w:val="36"/>
+          <w:sz w:val="24"/>
+          <w:szCs w:val="24"/>
+        </w:rPr>
+        <w:t>otlin</w:t>
+      </w:r>
+      <w:proofErr w:type="spellEnd"/>
+      <w:r>
+        <w:rPr>
+          <w:rFonts w:ascii="Segoe UI" w:eastAsia="Times New Roman" w:hAnsi="Segoe UI" w:cs="Segoe UI"/>
+          <w:bCs/>
+          <w:color w:val="24292E"/>
+          <w:kern w:val="36"/>
+          <w:sz w:val="24"/>
+          <w:szCs w:val="24"/>
+        </w:rPr>
+        <w:t xml:space="preserve">. </w:t>
       </w:r>
       <w:r>
         <w:rPr>
@@ -81,42 +129,18 @@
           <w:sz w:val="24"/>
           <w:szCs w:val="24"/>
         </w:rPr>
-        <w:t xml:space="preserve"> preconceived </w:t>
-      </w:r>
-      <w:proofErr w:type="gramStart"/>
-      <w:r>
-        <w:rPr>
-          <w:rFonts w:ascii="Segoe UI" w:eastAsia="Times New Roman" w:hAnsi="Segoe UI" w:cs="Segoe UI"/>
-          <w:bCs/>
-          <w:color w:val="24292E"/>
-          <w:kern w:val="36"/>
-          <w:sz w:val="24"/>
-          <w:szCs w:val="24"/>
-        </w:rPr>
-        <w:t xml:space="preserve">notions </w:t>
-      </w:r>
-      <w:r>
-        <w:rPr>
-          <w:rFonts w:ascii="Segoe UI" w:eastAsia="Times New Roman" w:hAnsi="Segoe UI" w:cs="Segoe UI"/>
-          <w:bCs/>
-          <w:color w:val="24292E"/>
-          <w:kern w:val="36"/>
-          <w:sz w:val="24"/>
-          <w:szCs w:val="24"/>
-        </w:rPr>
-        <w:t xml:space="preserve"> may</w:t>
-      </w:r>
-      <w:proofErr w:type="gramEnd"/>
-      <w:r>
-        <w:rPr>
-          <w:rFonts w:ascii="Segoe UI" w:eastAsia="Times New Roman" w:hAnsi="Segoe UI" w:cs="Segoe UI"/>
-          <w:bCs/>
-          <w:color w:val="24292E"/>
-          <w:kern w:val="36"/>
-          <w:sz w:val="24"/>
-          <w:szCs w:val="24"/>
-        </w:rPr>
-        <w:t xml:space="preserve"> not be correct. Do some digging</w:t>
+        <w:t xml:space="preserve"> preconceived notions </w:t>
+      </w:r>
+      <w:r>
+        <w:rPr>
+          <w:rFonts w:ascii="Segoe UI" w:eastAsia="Times New Roman" w:hAnsi="Segoe UI" w:cs="Segoe UI"/>
+          <w:bCs/>
+          <w:color w:val="24292E"/>
+          <w:kern w:val="36"/>
+          <w:sz w:val="24"/>
+          <w:szCs w:val="24"/>
+        </w:rPr>
+        <w:t>may not be correct. Do some digging</w:t>
       </w:r>
       <w:r>
         <w:rPr>
@@ -475,6 +499,102 @@
           <w:szCs w:val="28"/>
         </w:rPr>
       </w:pPr>
+    </w:p>
+    <w:p>
+      <w:pPr>
+        <w:rPr>
+          <w:rFonts w:ascii="Segoe UI" w:eastAsia="Times New Roman" w:hAnsi="Segoe UI" w:cs="Segoe UI"/>
+          <w:b/>
+          <w:bCs/>
+          <w:color w:val="24292E"/>
+          <w:kern w:val="36"/>
+          <w:sz w:val="28"/>
+          <w:szCs w:val="28"/>
+        </w:rPr>
+      </w:pPr>
+    </w:p>
+    <w:p>
+      <w:pPr>
+        <w:rPr>
+          <w:rFonts w:ascii="Segoe UI" w:eastAsia="Times New Roman" w:hAnsi="Segoe UI" w:cs="Segoe UI"/>
+          <w:b/>
+          <w:bCs/>
+          <w:color w:val="24292E"/>
+          <w:kern w:val="36"/>
+          <w:sz w:val="28"/>
+          <w:szCs w:val="28"/>
+        </w:rPr>
+      </w:pPr>
+      <w:r>
+        <w:rPr>
+          <w:rFonts w:ascii="Segoe UI" w:eastAsia="Times New Roman" w:hAnsi="Segoe UI" w:cs="Segoe UI"/>
+          <w:b/>
+          <w:bCs/>
+          <w:color w:val="24292E"/>
+          <w:kern w:val="36"/>
+          <w:sz w:val="28"/>
+          <w:szCs w:val="28"/>
+        </w:rPr>
+        <w:lastRenderedPageBreak/>
+        <w:t>4.</w:t>
+      </w:r>
+    </w:p>
+    <w:p>
+      <w:pPr>
+        <w:rPr>
+          <w:rFonts w:ascii="Segoe UI" w:eastAsia="Times New Roman" w:hAnsi="Segoe UI" w:cs="Segoe UI"/>
+          <w:bCs/>
+          <w:color w:val="24292E"/>
+          <w:kern w:val="36"/>
+          <w:sz w:val="28"/>
+          <w:szCs w:val="28"/>
+        </w:rPr>
+      </w:pPr>
+      <w:r>
+        <w:rPr>
+          <w:rFonts w:ascii="Segoe UI" w:eastAsia="Times New Roman" w:hAnsi="Segoe UI" w:cs="Segoe UI"/>
+          <w:bCs/>
+          <w:color w:val="24292E"/>
+          <w:kern w:val="36"/>
+          <w:sz w:val="28"/>
+          <w:szCs w:val="28"/>
+        </w:rPr>
+        <w:t>Endpoint 3</w:t>
+      </w:r>
+    </w:p>
+    <w:p>
+      <w:pPr>
+        <w:rPr>
+          <w:rFonts w:ascii="Segoe UI" w:eastAsia="Times New Roman" w:hAnsi="Segoe UI" w:cs="Segoe UI"/>
+          <w:bCs/>
+          <w:color w:val="24292E"/>
+          <w:kern w:val="36"/>
+          <w:sz w:val="28"/>
+          <w:szCs w:val="28"/>
+        </w:rPr>
+      </w:pPr>
+      <w:r>
+        <w:rPr>
+          <w:rFonts w:ascii="Segoe UI" w:eastAsia="Times New Roman" w:hAnsi="Segoe UI" w:cs="Segoe UI"/>
+          <w:bCs/>
+          <w:color w:val="24292E"/>
+          <w:kern w:val="36"/>
+          <w:sz w:val="28"/>
+          <w:szCs w:val="28"/>
+        </w:rPr>
+        <w:t>The instruction doesn’t specify to include the customers’ email address along with their rewards but I believe it would be beneficial to include the email address in the return so they can see which customer corresponds to which rewards.</w:t>
+      </w:r>
+      <w:r>
+        <w:rPr>
+          <w:rFonts w:ascii="Segoe UI" w:eastAsia="Times New Roman" w:hAnsi="Segoe UI" w:cs="Segoe UI"/>
+          <w:bCs/>
+          <w:color w:val="24292E"/>
+          <w:kern w:val="36"/>
+          <w:sz w:val="28"/>
+          <w:szCs w:val="28"/>
+        </w:rPr>
+        <w:t xml:space="preserve"> I may be creating unnecessary additional work here but I currently can’t see the value of simply returning all customers’ rewards info without knowing which reward belongs to who.</w:t>
+      </w:r>
     </w:p>
     <w:p>
       <w:pPr>
@@ -644,8 +764,6 @@
         </w:rPr>
         <w:t xml:space="preserve"> </w:t>
       </w:r>
-      <w:bookmarkStart w:id="0" w:name="_GoBack"/>
-      <w:bookmarkEnd w:id="0"/>
     </w:p>
     <w:sectPr>
       <w:pgSz w:w="12240" w:h="15840"/>

</xml_diff>

<commit_message>
Added a Retrospective section to the Design Choices.docx. Added a TestRun.PNG to show the commands used and the results returned. Committing .jar and .properties file in case there is an interest in those.
</commit_message>
<xml_diff>
--- a/Misc/Design Choices.docx
+++ b/Misc/Design Choices.docx
@@ -84,8 +84,6 @@
         </w:rPr>
         <w:t>K</w:t>
       </w:r>
-      <w:bookmarkStart w:id="0" w:name="_GoBack"/>
-      <w:bookmarkEnd w:id="0"/>
       <w:r>
         <w:rPr>
           <w:rFonts w:ascii="Segoe UI" w:eastAsia="Times New Roman" w:hAnsi="Segoe UI" w:cs="Segoe UI"/>
@@ -763,6 +761,115 @@
           <w:szCs w:val="28"/>
         </w:rPr>
         <w:t xml:space="preserve"> </w:t>
+      </w:r>
+    </w:p>
+    <w:p>
+      <w:pPr>
+        <w:rPr>
+          <w:rFonts w:ascii="Segoe UI" w:eastAsia="Times New Roman" w:hAnsi="Segoe UI" w:cs="Segoe UI"/>
+          <w:bCs/>
+          <w:color w:val="24292E"/>
+          <w:kern w:val="36"/>
+          <w:sz w:val="28"/>
+          <w:szCs w:val="28"/>
+        </w:rPr>
+      </w:pPr>
+    </w:p>
+    <w:p>
+      <w:pPr>
+        <w:rPr>
+          <w:rFonts w:ascii="Segoe UI" w:eastAsia="Times New Roman" w:hAnsi="Segoe UI" w:cs="Segoe UI"/>
+          <w:bCs/>
+          <w:color w:val="24292E"/>
+          <w:kern w:val="36"/>
+          <w:sz w:val="28"/>
+          <w:szCs w:val="28"/>
+        </w:rPr>
+      </w:pPr>
+    </w:p>
+    <w:p>
+      <w:pPr>
+        <w:rPr>
+          <w:rFonts w:ascii="Segoe UI" w:eastAsia="Times New Roman" w:hAnsi="Segoe UI" w:cs="Segoe UI"/>
+          <w:b/>
+          <w:bCs/>
+          <w:color w:val="24292E"/>
+          <w:kern w:val="36"/>
+          <w:sz w:val="28"/>
+          <w:szCs w:val="28"/>
+        </w:rPr>
+      </w:pPr>
+      <w:r>
+        <w:rPr>
+          <w:rFonts w:ascii="Segoe UI" w:eastAsia="Times New Roman" w:hAnsi="Segoe UI" w:cs="Segoe UI"/>
+          <w:b/>
+          <w:bCs/>
+          <w:color w:val="24292E"/>
+          <w:kern w:val="36"/>
+          <w:sz w:val="28"/>
+          <w:szCs w:val="28"/>
+        </w:rPr>
+        <w:t>Retrospect:</w:t>
+      </w:r>
+    </w:p>
+    <w:p>
+      <w:pPr>
+        <w:rPr>
+          <w:rFonts w:ascii="Segoe UI" w:eastAsia="Times New Roman" w:hAnsi="Segoe UI" w:cs="Segoe UI"/>
+          <w:bCs/>
+          <w:color w:val="24292E"/>
+          <w:kern w:val="36"/>
+          <w:sz w:val="28"/>
+          <w:szCs w:val="28"/>
+        </w:rPr>
+      </w:pPr>
+      <w:r>
+        <w:rPr>
+          <w:rFonts w:ascii="Segoe UI" w:eastAsia="Times New Roman" w:hAnsi="Segoe UI" w:cs="Segoe UI"/>
+          <w:bCs/>
+          <w:color w:val="24292E"/>
+          <w:kern w:val="36"/>
+          <w:sz w:val="28"/>
+          <w:szCs w:val="28"/>
+        </w:rPr>
+        <w:t xml:space="preserve">Learned a great deal about </w:t>
+      </w:r>
+      <w:proofErr w:type="spellStart"/>
+      <w:r>
+        <w:rPr>
+          <w:rFonts w:ascii="Segoe UI" w:eastAsia="Times New Roman" w:hAnsi="Segoe UI" w:cs="Segoe UI"/>
+          <w:bCs/>
+          <w:color w:val="24292E"/>
+          <w:kern w:val="36"/>
+          <w:sz w:val="28"/>
+          <w:szCs w:val="28"/>
+        </w:rPr>
+        <w:t>Kotlin</w:t>
+      </w:r>
+      <w:proofErr w:type="spellEnd"/>
+      <w:r>
+        <w:rPr>
+          <w:rFonts w:ascii="Segoe UI" w:eastAsia="Times New Roman" w:hAnsi="Segoe UI" w:cs="Segoe UI"/>
+          <w:bCs/>
+          <w:color w:val="24292E"/>
+          <w:kern w:val="36"/>
+          <w:sz w:val="28"/>
+          <w:szCs w:val="28"/>
+        </w:rPr>
+        <w:t xml:space="preserve"> and refreshed my knowledge on HTTP. </w:t>
+      </w:r>
+      <w:bookmarkStart w:id="0" w:name="_GoBack"/>
+      <w:bookmarkEnd w:id="0"/>
+      <w:r>
+        <w:rPr>
+          <w:rFonts w:ascii="Segoe UI" w:eastAsia="Times New Roman" w:hAnsi="Segoe UI" w:cs="Segoe UI"/>
+          <w:bCs/>
+          <w:color w:val="24292E"/>
+          <w:kern w:val="36"/>
+          <w:sz w:val="28"/>
+          <w:szCs w:val="28"/>
+        </w:rPr>
+        <w:t>Definitely a great deal left for me to learn but really liking.</w:t>
       </w:r>
     </w:p>
     <w:sectPr>

</xml_diff>